<commit_message>
Updated documentation and added deliverables folder
</commit_message>
<xml_diff>
--- a/Docs/Test Report.docx
+++ b/Docs/Test Report.docx
@@ -4,7 +4,7 @@
   <w:body>
     <w:p>
       <w:pPr>
-        <w:pStyle w:val="Title"/>
+        <w:pStyle w:val="Titel"/>
         <w:rPr>
           <w:lang w:val="en-GB"/>
         </w:rPr>
@@ -18,7 +18,7 @@
     </w:p>
     <w:p>
       <w:pPr>
-        <w:pStyle w:val="Subtitle"/>
+        <w:pStyle w:val="Ondertitel"/>
         <w:rPr>
           <w:lang w:val="en-GB"/>
         </w:rPr>
@@ -148,7 +148,7 @@
       <w:sdtContent>
         <w:p>
           <w:pPr>
-            <w:pStyle w:val="TOCHeading"/>
+            <w:pStyle w:val="Kopvaninhoudsopgave"/>
             <w:rPr>
               <w:lang w:val="en-GB"/>
             </w:rPr>
@@ -162,7 +162,7 @@
         </w:p>
         <w:p>
           <w:pPr>
-            <w:pStyle w:val="TOC1"/>
+            <w:pStyle w:val="Inhopg1"/>
             <w:tabs>
               <w:tab w:val="right" w:leader="dot" w:pos="9016"/>
             </w:tabs>
@@ -170,7 +170,7 @@
               <w:rFonts w:asciiTheme="minorHAnsi" w:eastAsiaTheme="minorEastAsia" w:hAnsiTheme="minorHAnsi"/>
               <w:noProof/>
               <w:sz w:val="22"/>
-              <w:lang w:val="en-NL" w:eastAsia="en-NL"/>
+              <w:lang w:val="nl-NL" w:eastAsia="nl-NL"/>
             </w:rPr>
           </w:pPr>
           <w:r>
@@ -191,7 +191,7 @@
             </w:rPr>
             <w:fldChar w:fldCharType="separate"/>
           </w:r>
-          <w:hyperlink w:anchor="_Toc124195947" w:history="1">
+          <w:hyperlink w:anchor="_Toc126595629" w:history="1">
             <w:r>
               <w:rPr>
                 <w:rStyle w:val="Hyperlink"/>
@@ -219,7 +219,7 @@
                 <w:noProof/>
                 <w:webHidden/>
               </w:rPr>
-              <w:instrText xml:space="preserve"> PAGEREF _Toc124195947 \h </w:instrText>
+              <w:instrText xml:space="preserve"> PAGEREF _Toc126595629 \h </w:instrText>
             </w:r>
             <w:r>
               <w:rPr>
@@ -252,7 +252,7 @@
         </w:p>
         <w:p>
           <w:pPr>
-            <w:pStyle w:val="TOC1"/>
+            <w:pStyle w:val="Inhopg1"/>
             <w:tabs>
               <w:tab w:val="right" w:leader="dot" w:pos="9016"/>
             </w:tabs>
@@ -260,10 +260,10 @@
               <w:rFonts w:asciiTheme="minorHAnsi" w:eastAsiaTheme="minorEastAsia" w:hAnsiTheme="minorHAnsi"/>
               <w:noProof/>
               <w:sz w:val="22"/>
-              <w:lang w:val="en-NL" w:eastAsia="en-NL"/>
+              <w:lang w:val="nl-NL" w:eastAsia="nl-NL"/>
             </w:rPr>
           </w:pPr>
-          <w:hyperlink w:anchor="_Toc124195948" w:history="1">
+          <w:hyperlink w:anchor="_Toc126595630" w:history="1">
             <w:r>
               <w:rPr>
                 <w:rStyle w:val="Hyperlink"/>
@@ -291,7 +291,7 @@
                 <w:noProof/>
                 <w:webHidden/>
               </w:rPr>
-              <w:instrText xml:space="preserve"> PAGEREF _Toc124195948 \h </w:instrText>
+              <w:instrText xml:space="preserve"> PAGEREF _Toc126595630 \h </w:instrText>
             </w:r>
             <w:r>
               <w:rPr>
@@ -324,7 +324,7 @@
         </w:p>
         <w:p>
           <w:pPr>
-            <w:pStyle w:val="TOC1"/>
+            <w:pStyle w:val="Inhopg1"/>
             <w:tabs>
               <w:tab w:val="right" w:leader="dot" w:pos="9016"/>
             </w:tabs>
@@ -332,10 +332,10 @@
               <w:rFonts w:asciiTheme="minorHAnsi" w:eastAsiaTheme="minorEastAsia" w:hAnsiTheme="minorHAnsi"/>
               <w:noProof/>
               <w:sz w:val="22"/>
-              <w:lang w:val="en-NL" w:eastAsia="en-NL"/>
+              <w:lang w:val="nl-NL" w:eastAsia="nl-NL"/>
             </w:rPr>
           </w:pPr>
-          <w:hyperlink w:anchor="_Toc124195949" w:history="1">
+          <w:hyperlink w:anchor="_Toc126595631" w:history="1">
             <w:r>
               <w:rPr>
                 <w:rStyle w:val="Hyperlink"/>
@@ -363,7 +363,7 @@
                 <w:noProof/>
                 <w:webHidden/>
               </w:rPr>
-              <w:instrText xml:space="preserve"> PAGEREF _Toc124195949 \h </w:instrText>
+              <w:instrText xml:space="preserve"> PAGEREF _Toc126595631 \h </w:instrText>
             </w:r>
             <w:r>
               <w:rPr>
@@ -396,7 +396,7 @@
         </w:p>
         <w:p>
           <w:pPr>
-            <w:pStyle w:val="TOC1"/>
+            <w:pStyle w:val="Inhopg1"/>
             <w:tabs>
               <w:tab w:val="right" w:leader="dot" w:pos="9016"/>
             </w:tabs>
@@ -404,17 +404,17 @@
               <w:rFonts w:asciiTheme="minorHAnsi" w:eastAsiaTheme="minorEastAsia" w:hAnsiTheme="minorHAnsi"/>
               <w:noProof/>
               <w:sz w:val="22"/>
-              <w:lang w:val="en-NL" w:eastAsia="en-NL"/>
+              <w:lang w:val="nl-NL" w:eastAsia="nl-NL"/>
             </w:rPr>
           </w:pPr>
-          <w:hyperlink w:anchor="_Toc124195950" w:history="1">
+          <w:hyperlink w:anchor="_Toc126595632" w:history="1">
             <w:r>
               <w:rPr>
                 <w:rStyle w:val="Hyperlink"/>
                 <w:noProof/>
                 <w:lang w:val="en-GB"/>
               </w:rPr>
-              <w:t>Test plan</w:t>
+              <w:t>Unit tests</w:t>
             </w:r>
             <w:r>
               <w:rPr>
@@ -435,7 +435,7 @@
                 <w:noProof/>
                 <w:webHidden/>
               </w:rPr>
-              <w:instrText xml:space="preserve"> PAGEREF _Toc124195950 \h </w:instrText>
+              <w:instrText xml:space="preserve"> PAGEREF _Toc126595632 \h </w:instrText>
             </w:r>
             <w:r>
               <w:rPr>
@@ -455,7 +455,7 @@
                 <w:noProof/>
                 <w:webHidden/>
               </w:rPr>
-              <w:t>3</w:t>
+              <w:t>4</w:t>
             </w:r>
             <w:r>
               <w:rPr>
@@ -468,7 +468,7 @@
         </w:p>
         <w:p>
           <w:pPr>
-            <w:pStyle w:val="TOC2"/>
+            <w:pStyle w:val="Inhopg1"/>
             <w:tabs>
               <w:tab w:val="right" w:leader="dot" w:pos="9016"/>
             </w:tabs>
@@ -476,17 +476,17 @@
               <w:rFonts w:asciiTheme="minorHAnsi" w:eastAsiaTheme="minorEastAsia" w:hAnsiTheme="minorHAnsi"/>
               <w:noProof/>
               <w:sz w:val="22"/>
-              <w:lang w:val="en-NL" w:eastAsia="en-NL"/>
+              <w:lang w:val="nl-NL" w:eastAsia="nl-NL"/>
             </w:rPr>
           </w:pPr>
-          <w:hyperlink w:anchor="_Toc124195951" w:history="1">
+          <w:hyperlink w:anchor="_Toc126595633" w:history="1">
             <w:r>
               <w:rPr>
                 <w:rStyle w:val="Hyperlink"/>
                 <w:noProof/>
                 <w:lang w:val="en-GB"/>
               </w:rPr>
-              <w:t>Improvements</w:t>
+              <w:t>Test plan</w:t>
             </w:r>
             <w:r>
               <w:rPr>
@@ -507,7 +507,7 @@
                 <w:noProof/>
                 <w:webHidden/>
               </w:rPr>
-              <w:instrText xml:space="preserve"> PAGEREF _Toc124195951 \h </w:instrText>
+              <w:instrText xml:space="preserve"> PAGEREF _Toc126595633 \h </w:instrText>
             </w:r>
             <w:r>
               <w:rPr>
@@ -527,7 +527,7 @@
                 <w:noProof/>
                 <w:webHidden/>
               </w:rPr>
-              <w:t>4</w:t>
+              <w:t>5</w:t>
             </w:r>
             <w:r>
               <w:rPr>
@@ -540,7 +540,7 @@
         </w:p>
         <w:p>
           <w:pPr>
-            <w:pStyle w:val="TOC3"/>
+            <w:pStyle w:val="Inhopg2"/>
             <w:tabs>
               <w:tab w:val="right" w:leader="dot" w:pos="9016"/>
             </w:tabs>
@@ -548,10 +548,10 @@
               <w:rFonts w:asciiTheme="minorHAnsi" w:eastAsiaTheme="minorEastAsia" w:hAnsiTheme="minorHAnsi"/>
               <w:noProof/>
               <w:sz w:val="22"/>
-              <w:lang w:val="en-NL" w:eastAsia="en-NL"/>
+              <w:lang w:val="nl-NL" w:eastAsia="nl-NL"/>
             </w:rPr>
           </w:pPr>
-          <w:hyperlink w:anchor="_Toc124195952" w:history="1">
+          <w:hyperlink w:anchor="_Toc126595634" w:history="1">
             <w:r>
               <w:rPr>
                 <w:rStyle w:val="Hyperlink"/>
@@ -579,7 +579,7 @@
                 <w:noProof/>
                 <w:webHidden/>
               </w:rPr>
-              <w:instrText xml:space="preserve"> PAGEREF _Toc124195952 \h </w:instrText>
+              <w:instrText xml:space="preserve"> PAGEREF _Toc126595634 \h </w:instrText>
             </w:r>
             <w:r>
               <w:rPr>
@@ -599,7 +599,151 @@
                 <w:noProof/>
                 <w:webHidden/>
               </w:rPr>
-              <w:t>4</w:t>
+              <w:t>5</w:t>
+            </w:r>
+            <w:r>
+              <w:rPr>
+                <w:noProof/>
+                <w:webHidden/>
+              </w:rPr>
+              <w:fldChar w:fldCharType="end"/>
+            </w:r>
+          </w:hyperlink>
+        </w:p>
+        <w:p>
+          <w:pPr>
+            <w:pStyle w:val="Inhopg3"/>
+            <w:tabs>
+              <w:tab w:val="right" w:leader="dot" w:pos="9016"/>
+            </w:tabs>
+            <w:rPr>
+              <w:rFonts w:asciiTheme="minorHAnsi" w:eastAsiaTheme="minorEastAsia" w:hAnsiTheme="minorHAnsi"/>
+              <w:noProof/>
+              <w:sz w:val="22"/>
+              <w:lang w:val="nl-NL" w:eastAsia="nl-NL"/>
+            </w:rPr>
+          </w:pPr>
+          <w:hyperlink w:anchor="_Toc126595635" w:history="1">
+            <w:r>
+              <w:rPr>
+                <w:rStyle w:val="Hyperlink"/>
+                <w:noProof/>
+                <w:lang w:val="en-GB"/>
+              </w:rPr>
+              <w:t>The list of issues:</w:t>
+            </w:r>
+            <w:r>
+              <w:rPr>
+                <w:noProof/>
+                <w:webHidden/>
+              </w:rPr>
+              <w:tab/>
+            </w:r>
+            <w:r>
+              <w:rPr>
+                <w:noProof/>
+                <w:webHidden/>
+              </w:rPr>
+              <w:fldChar w:fldCharType="begin"/>
+            </w:r>
+            <w:r>
+              <w:rPr>
+                <w:noProof/>
+                <w:webHidden/>
+              </w:rPr>
+              <w:instrText xml:space="preserve"> PAGEREF _Toc126595635 \h </w:instrText>
+            </w:r>
+            <w:r>
+              <w:rPr>
+                <w:noProof/>
+                <w:webHidden/>
+              </w:rPr>
+            </w:r>
+            <w:r>
+              <w:rPr>
+                <w:noProof/>
+                <w:webHidden/>
+              </w:rPr>
+              <w:fldChar w:fldCharType="separate"/>
+            </w:r>
+            <w:r>
+              <w:rPr>
+                <w:noProof/>
+                <w:webHidden/>
+              </w:rPr>
+              <w:t>5</w:t>
+            </w:r>
+            <w:r>
+              <w:rPr>
+                <w:noProof/>
+                <w:webHidden/>
+              </w:rPr>
+              <w:fldChar w:fldCharType="end"/>
+            </w:r>
+          </w:hyperlink>
+        </w:p>
+        <w:p>
+          <w:pPr>
+            <w:pStyle w:val="Inhopg2"/>
+            <w:tabs>
+              <w:tab w:val="right" w:leader="dot" w:pos="9016"/>
+            </w:tabs>
+            <w:rPr>
+              <w:rFonts w:asciiTheme="minorHAnsi" w:eastAsiaTheme="minorEastAsia" w:hAnsiTheme="minorHAnsi"/>
+              <w:noProof/>
+              <w:sz w:val="22"/>
+              <w:lang w:val="nl-NL" w:eastAsia="nl-NL"/>
+            </w:rPr>
+          </w:pPr>
+          <w:hyperlink w:anchor="_Toc126595636" w:history="1">
+            <w:r>
+              <w:rPr>
+                <w:rStyle w:val="Hyperlink"/>
+                <w:noProof/>
+                <w:lang w:val="en-GB"/>
+              </w:rPr>
+              <w:t>Second test</w:t>
+            </w:r>
+            <w:r>
+              <w:rPr>
+                <w:noProof/>
+                <w:webHidden/>
+              </w:rPr>
+              <w:tab/>
+            </w:r>
+            <w:r>
+              <w:rPr>
+                <w:noProof/>
+                <w:webHidden/>
+              </w:rPr>
+              <w:fldChar w:fldCharType="begin"/>
+            </w:r>
+            <w:r>
+              <w:rPr>
+                <w:noProof/>
+                <w:webHidden/>
+              </w:rPr>
+              <w:instrText xml:space="preserve"> PAGEREF _Toc126595636 \h </w:instrText>
+            </w:r>
+            <w:r>
+              <w:rPr>
+                <w:noProof/>
+                <w:webHidden/>
+              </w:rPr>
+            </w:r>
+            <w:r>
+              <w:rPr>
+                <w:noProof/>
+                <w:webHidden/>
+              </w:rPr>
+              <w:fldChar w:fldCharType="separate"/>
+            </w:r>
+            <w:r>
+              <w:rPr>
+                <w:noProof/>
+                <w:webHidden/>
+              </w:rPr>
+              <w:t>6</w:t>
             </w:r>
             <w:r>
               <w:rPr>
@@ -643,12 +787,12 @@
     </w:p>
     <w:p>
       <w:pPr>
-        <w:pStyle w:val="Heading1"/>
-        <w:rPr>
-          <w:lang w:val="en-GB"/>
-        </w:rPr>
-      </w:pPr>
-      <w:bookmarkStart w:id="0" w:name="_Toc124195947"/>
+        <w:pStyle w:val="Kop1"/>
+        <w:rPr>
+          <w:lang w:val="en-GB"/>
+        </w:rPr>
+      </w:pPr>
+      <w:bookmarkStart w:id="0" w:name="_Toc126595629"/>
       <w:r>
         <w:rPr>
           <w:lang w:val="en-GB"/>
@@ -755,12 +899,12 @@
     </w:p>
     <w:p>
       <w:pPr>
-        <w:pStyle w:val="Heading1"/>
-        <w:rPr>
-          <w:lang w:val="en-GB"/>
-        </w:rPr>
-      </w:pPr>
-      <w:bookmarkStart w:id="1" w:name="_Toc124195948"/>
+        <w:pStyle w:val="Kop1"/>
+        <w:rPr>
+          <w:lang w:val="en-GB"/>
+        </w:rPr>
+      </w:pPr>
+      <w:bookmarkStart w:id="1" w:name="_Toc126595630"/>
       <w:r>
         <w:rPr>
           <w:lang w:val="en-GB"/>
@@ -771,7 +915,7 @@
     </w:p>
     <w:tbl>
       <w:tblPr>
-        <w:tblStyle w:val="GridTable4-Accent1"/>
+        <w:tblStyle w:val="Rastertabel4-Accent1"/>
         <w:tblW w:w="0" w:type="auto"/>
         <w:tblLook w:val="04A0" w:firstRow="1" w:lastRow="0" w:firstColumn="1" w:lastColumn="0" w:noHBand="0" w:noVBand="1"/>
       </w:tblPr>
@@ -963,14 +1107,28 @@
             <w:pPr>
               <w:cnfStyle w:val="000000000000" w:firstRow="0" w:lastRow="0" w:firstColumn="0" w:lastColumn="0" w:oddVBand="0" w:evenVBand="0" w:oddHBand="0" w:evenHBand="0" w:firstRowFirstColumn="0" w:firstRowLastColumn="0" w:lastRowFirstColumn="0" w:lastRowLastColumn="0"/>
               <w:rPr>
-                <w:lang w:val="nl-NL"/>
+                <w:lang w:val="en-US"/>
               </w:rPr>
             </w:pPr>
             <w:r>
               <w:rPr>
-                <w:lang w:val="nl-NL"/>
-              </w:rPr>
-              <w:t>Updated document as test plan is in a seperate file</w:t>
+                <w:lang w:val="en-US"/>
+              </w:rPr>
+              <w:t xml:space="preserve">Updated document as test plan is in a </w:t>
+            </w:r>
+            <w:proofErr w:type="spellStart"/>
+            <w:r>
+              <w:rPr>
+                <w:lang w:val="en-US"/>
+              </w:rPr>
+              <w:t>seperate</w:t>
+            </w:r>
+            <w:proofErr w:type="spellEnd"/>
+            <w:r>
+              <w:rPr>
+                <w:lang w:val="en-US"/>
+              </w:rPr>
+              <w:t xml:space="preserve"> file</w:t>
             </w:r>
           </w:p>
         </w:tc>
@@ -1037,6 +1195,151 @@
           </w:p>
         </w:tc>
       </w:tr>
+      <w:tr>
+        <w:tc>
+          <w:tcPr>
+            <w:cnfStyle w:val="001000000000" w:firstRow="0" w:lastRow="0" w:firstColumn="1" w:lastColumn="0" w:oddVBand="0" w:evenVBand="0" w:oddHBand="0" w:evenHBand="0" w:firstRowFirstColumn="0" w:firstRowLastColumn="0" w:lastRowFirstColumn="0" w:lastRowLastColumn="0"/>
+            <w:tcW w:w="2122" w:type="dxa"/>
+          </w:tcPr>
+          <w:p>
+            <w:pPr>
+              <w:rPr>
+                <w:lang w:val="nl-NL"/>
+              </w:rPr>
+            </w:pPr>
+            <w:r>
+              <w:rPr>
+                <w:lang w:val="nl-NL"/>
+              </w:rPr>
+              <w:t>1.3</w:t>
+            </w:r>
+          </w:p>
+        </w:tc>
+        <w:tc>
+          <w:tcPr>
+            <w:tcW w:w="1984" w:type="dxa"/>
+          </w:tcPr>
+          <w:p>
+            <w:pPr>
+              <w:cnfStyle w:val="000000000000" w:firstRow="0" w:lastRow="0" w:firstColumn="0" w:lastColumn="0" w:oddVBand="0" w:evenVBand="0" w:oddHBand="0" w:evenHBand="0" w:firstRowFirstColumn="0" w:firstRowLastColumn="0" w:lastRowFirstColumn="0" w:lastRowLastColumn="0"/>
+              <w:rPr>
+                <w:lang w:val="en-GB"/>
+              </w:rPr>
+            </w:pPr>
+            <w:r>
+              <w:rPr>
+                <w:lang w:val="en-GB"/>
+              </w:rPr>
+              <w:t>22-01-2023</w:t>
+            </w:r>
+          </w:p>
+        </w:tc>
+        <w:tc>
+          <w:tcPr>
+            <w:tcW w:w="4910" w:type="dxa"/>
+          </w:tcPr>
+          <w:p>
+            <w:pPr>
+              <w:cnfStyle w:val="000000000000" w:firstRow="0" w:lastRow="0" w:firstColumn="0" w:lastColumn="0" w:oddVBand="0" w:evenVBand="0" w:oddHBand="0" w:evenHBand="0" w:firstRowFirstColumn="0" w:firstRowLastColumn="0" w:lastRowFirstColumn="0" w:lastRowLastColumn="0"/>
+              <w:rPr>
+                <w:lang w:val="nl-NL"/>
+              </w:rPr>
+            </w:pPr>
+            <w:proofErr w:type="spellStart"/>
+            <w:r>
+              <w:rPr>
+                <w:lang w:val="nl-NL"/>
+              </w:rPr>
+              <w:t>Added</w:t>
+            </w:r>
+            <w:proofErr w:type="spellEnd"/>
+            <w:r>
+              <w:rPr>
+                <w:lang w:val="nl-NL"/>
+              </w:rPr>
+              <w:t xml:space="preserve"> Unit test </w:t>
+            </w:r>
+            <w:proofErr w:type="spellStart"/>
+            <w:r>
+              <w:rPr>
+                <w:lang w:val="nl-NL"/>
+              </w:rPr>
+              <w:t>chapter</w:t>
+            </w:r>
+            <w:proofErr w:type="spellEnd"/>
+          </w:p>
+        </w:tc>
+      </w:tr>
+      <w:tr>
+        <w:trPr>
+          <w:cnfStyle w:val="000000100000" w:firstRow="0" w:lastRow="0" w:firstColumn="0" w:lastColumn="0" w:oddVBand="0" w:evenVBand="0" w:oddHBand="1" w:evenHBand="0" w:firstRowFirstColumn="0" w:firstRowLastColumn="0" w:lastRowFirstColumn="0" w:lastRowLastColumn="0"/>
+        </w:trPr>
+        <w:tc>
+          <w:tcPr>
+            <w:cnfStyle w:val="001000000000" w:firstRow="0" w:lastRow="0" w:firstColumn="1" w:lastColumn="0" w:oddVBand="0" w:evenVBand="0" w:oddHBand="0" w:evenHBand="0" w:firstRowFirstColumn="0" w:firstRowLastColumn="0" w:lastRowFirstColumn="0" w:lastRowLastColumn="0"/>
+            <w:tcW w:w="2122" w:type="dxa"/>
+          </w:tcPr>
+          <w:p>
+            <w:pPr>
+              <w:rPr>
+                <w:lang w:val="nl-NL"/>
+              </w:rPr>
+            </w:pPr>
+            <w:r>
+              <w:rPr>
+                <w:lang w:val="nl-NL"/>
+              </w:rPr>
+              <w:t>1.4</w:t>
+            </w:r>
+          </w:p>
+        </w:tc>
+        <w:tc>
+          <w:tcPr>
+            <w:tcW w:w="1984" w:type="dxa"/>
+          </w:tcPr>
+          <w:p>
+            <w:pPr>
+              <w:cnfStyle w:val="000000100000" w:firstRow="0" w:lastRow="0" w:firstColumn="0" w:lastColumn="0" w:oddVBand="0" w:evenVBand="0" w:oddHBand="1" w:evenHBand="0" w:firstRowFirstColumn="0" w:firstRowLastColumn="0" w:lastRowFirstColumn="0" w:lastRowLastColumn="0"/>
+              <w:rPr>
+                <w:lang w:val="en-GB"/>
+              </w:rPr>
+            </w:pPr>
+            <w:r>
+              <w:rPr>
+                <w:lang w:val="en-GB"/>
+              </w:rPr>
+              <w:t>06-02-2023</w:t>
+            </w:r>
+          </w:p>
+        </w:tc>
+        <w:tc>
+          <w:tcPr>
+            <w:tcW w:w="4910" w:type="dxa"/>
+          </w:tcPr>
+          <w:p>
+            <w:pPr>
+              <w:cnfStyle w:val="000000100000" w:firstRow="0" w:lastRow="0" w:firstColumn="0" w:lastColumn="0" w:oddVBand="0" w:evenVBand="0" w:oddHBand="1" w:evenHBand="0" w:firstRowFirstColumn="0" w:firstRowLastColumn="0" w:lastRowFirstColumn="0" w:lastRowLastColumn="0"/>
+              <w:rPr>
+                <w:lang w:val="nl-NL"/>
+              </w:rPr>
+            </w:pPr>
+            <w:proofErr w:type="spellStart"/>
+            <w:r>
+              <w:rPr>
+                <w:lang w:val="nl-NL"/>
+              </w:rPr>
+              <w:t>Executed</w:t>
+            </w:r>
+            <w:proofErr w:type="spellEnd"/>
+            <w:r>
+              <w:rPr>
+                <w:lang w:val="nl-NL"/>
+              </w:rPr>
+              <w:t xml:space="preserve"> second test plan</w:t>
+            </w:r>
+          </w:p>
+        </w:tc>
+      </w:tr>
     </w:tbl>
     <w:p>
       <w:pPr>
@@ -1054,12 +1357,12 @@
     </w:p>
     <w:p>
       <w:pPr>
-        <w:pStyle w:val="Heading1"/>
-        <w:rPr>
-          <w:lang w:val="en-GB"/>
-        </w:rPr>
-      </w:pPr>
-      <w:bookmarkStart w:id="2" w:name="_Toc124195949"/>
+        <w:pStyle w:val="Kop1"/>
+        <w:rPr>
+          <w:lang w:val="en-GB"/>
+        </w:rPr>
+      </w:pPr>
+      <w:bookmarkStart w:id="2" w:name="_Toc126595631"/>
       <w:r>
         <w:rPr>
           <w:lang w:val="en-GB"/>
@@ -1070,7 +1373,7 @@
     </w:p>
     <w:tbl>
       <w:tblPr>
-        <w:tblStyle w:val="GridTable4-Accent1"/>
+        <w:tblStyle w:val="Rastertabel4-Accent1"/>
         <w:tblW w:w="0" w:type="auto"/>
         <w:tblLook w:val="04A0" w:firstRow="1" w:lastRow="0" w:firstColumn="1" w:lastColumn="0" w:noHBand="0" w:noVBand="1"/>
       </w:tblPr>
@@ -1180,16 +1483,8 @@
               <w:rPr>
                 <w:lang w:val="en-GB"/>
               </w:rPr>
-              <w:t xml:space="preserve">Michael </w:t>
-            </w:r>
-            <w:proofErr w:type="spellStart"/>
-            <w:r>
-              <w:rPr>
-                <w:lang w:val="en-GB"/>
-              </w:rPr>
-              <w:t>Heerkens</w:t>
-            </w:r>
-            <w:proofErr w:type="spellEnd"/>
+              <w:t>Michael Heerkens</w:t>
+            </w:r>
           </w:p>
         </w:tc>
         <w:tc>
@@ -1227,19 +1522,11 @@
                 <w:lang w:val="en-GB"/>
               </w:rPr>
             </w:pPr>
-            <w:proofErr w:type="spellStart"/>
             <w:r>
               <w:rPr>
                 <w:lang w:val="en-GB"/>
               </w:rPr>
-              <w:t>Marchano</w:t>
-            </w:r>
-            <w:proofErr w:type="spellEnd"/>
-            <w:r>
-              <w:rPr>
-                <w:lang w:val="en-GB"/>
-              </w:rPr>
-              <w:t xml:space="preserve"> Gopal</w:t>
+              <w:t>Marchano Gopal</w:t>
             </w:r>
           </w:p>
         </w:tc>
@@ -1279,16 +1566,8 @@
               <w:rPr>
                 <w:lang w:val="en-GB"/>
               </w:rPr>
-              <w:t xml:space="preserve">Tobias </w:t>
-            </w:r>
-            <w:proofErr w:type="spellStart"/>
-            <w:r>
-              <w:rPr>
-                <w:lang w:val="en-GB"/>
-              </w:rPr>
-              <w:t>Roessingh</w:t>
-            </w:r>
-            <w:proofErr w:type="spellEnd"/>
+              <w:t>Tobias Roessingh</w:t>
+            </w:r>
           </w:p>
         </w:tc>
         <w:tc>
@@ -1325,22 +1604,185 @@
           <w:lang w:val="en-GB"/>
         </w:rPr>
       </w:pPr>
-    </w:p>
-    <w:p>
-      <w:pPr>
-        <w:pStyle w:val="Heading1"/>
-        <w:rPr>
-          <w:lang w:val="en-GB"/>
-        </w:rPr>
-      </w:pPr>
-      <w:bookmarkStart w:id="3" w:name="_Toc124195950"/>
-      <w:r>
-        <w:rPr>
-          <w:lang w:val="en-GB"/>
-        </w:rPr>
+      <w:r>
+        <w:rPr>
+          <w:lang w:val="en-GB"/>
+        </w:rPr>
+        <w:br w:type="page"/>
+      </w:r>
+    </w:p>
+    <w:p>
+      <w:pPr>
+        <w:pStyle w:val="Kop1"/>
+        <w:rPr>
+          <w:lang w:val="en-GB"/>
+        </w:rPr>
+      </w:pPr>
+      <w:bookmarkStart w:id="3" w:name="_Toc126595632"/>
+      <w:r>
+        <w:rPr>
+          <w:lang w:val="en-GB"/>
+        </w:rPr>
+        <w:lastRenderedPageBreak/>
+        <w:t>Unit tests</w:t>
+      </w:r>
+      <w:bookmarkEnd w:id="3"/>
+    </w:p>
+    <w:p>
+      <w:pPr>
+        <w:rPr>
+          <w:lang w:val="en-GB"/>
+        </w:rPr>
+      </w:pPr>
+      <w:r>
+        <w:rPr>
+          <w:lang w:val="en-GB"/>
+        </w:rPr>
+        <w:t xml:space="preserve">Unit tests are provided in the system behind the </w:t>
+      </w:r>
+      <w:r>
+        <w:rPr>
+          <w:lang w:val="en-GB"/>
+        </w:rPr>
+        <w:t>/Systems/</w:t>
+      </w:r>
+      <w:proofErr w:type="spellStart"/>
+      <w:r>
+        <w:rPr>
+          <w:lang w:val="en-GB"/>
+        </w:rPr>
+        <w:t>UnitTest</w:t>
+      </w:r>
+      <w:proofErr w:type="spellEnd"/>
+      <w:r>
+        <w:rPr>
+          <w:lang w:val="en-GB"/>
+        </w:rPr>
+        <w:t xml:space="preserve"> endpoint. The expected outcome for the unit test is a JSON string of all entities inside the system.</w:t>
+      </w:r>
+    </w:p>
+    <w:p>
+      <w:pPr>
+        <w:rPr>
+          <w:lang w:val="en-GB"/>
+        </w:rPr>
+      </w:pPr>
+      <w:r>
+        <w:rPr>
+          <w:lang w:val="en-GB"/>
+        </w:rPr>
+        <w:t>Image provided below is a test for the User entity unit test:</w:t>
+      </w:r>
+    </w:p>
+    <w:p>
+      <w:pPr>
+        <w:rPr>
+          <w:lang w:val="en-GB"/>
+        </w:rPr>
+      </w:pPr>
+      <w:r>
+        <w:rPr>
+          <w:lang w:val="en-GB"/>
+        </w:rPr>
+        <w:drawing>
+          <wp:inline distT="0" distB="0" distL="0" distR="0" wp14:anchorId="5234F4B9" wp14:editId="549D4788">
+            <wp:extent cx="3982006" cy="1724266"/>
+            <wp:effectExtent l="0" t="0" r="0" b="9525"/>
+            <wp:docPr id="3" name="Afbeelding 3"/>
+            <wp:cNvGraphicFramePr>
+              <a:graphicFrameLocks xmlns:a="http://schemas.openxmlformats.org/drawingml/2006/main" noChangeAspect="1"/>
+            </wp:cNvGraphicFramePr>
+            <a:graphic xmlns:a="http://schemas.openxmlformats.org/drawingml/2006/main">
+              <a:graphicData uri="http://schemas.openxmlformats.org/drawingml/2006/picture">
+                <pic:pic xmlns:pic="http://schemas.openxmlformats.org/drawingml/2006/picture">
+                  <pic:nvPicPr>
+                    <pic:cNvPr id="1" name=""/>
+                    <pic:cNvPicPr/>
+                  </pic:nvPicPr>
+                  <pic:blipFill>
+                    <a:blip r:embed="rId10"/>
+                    <a:stretch>
+                      <a:fillRect/>
+                    </a:stretch>
+                  </pic:blipFill>
+                  <pic:spPr>
+                    <a:xfrm>
+                      <a:off x="0" y="0"/>
+                      <a:ext cx="3982006" cy="1724266"/>
+                    </a:xfrm>
+                    <a:prstGeom prst="rect">
+                      <a:avLst/>
+                    </a:prstGeom>
+                  </pic:spPr>
+                </pic:pic>
+              </a:graphicData>
+            </a:graphic>
+          </wp:inline>
+        </w:drawing>
+      </w:r>
+    </w:p>
+    <w:p>
+      <w:pPr>
+        <w:rPr>
+          <w:lang w:val="en-GB"/>
+        </w:rPr>
+      </w:pPr>
+      <w:r>
+        <w:rPr>
+          <w:lang w:val="en-GB"/>
+        </w:rPr>
+        <w:t>It goes through the system functionalities the same as it goes through the single endpoints themselves.</w:t>
+      </w:r>
+    </w:p>
+    <w:p>
+      <w:pPr>
+        <w:rPr>
+          <w:lang w:val="en-GB"/>
+        </w:rPr>
+      </w:pPr>
+      <w:r>
+        <w:rPr>
+          <w:lang w:val="en-GB"/>
+        </w:rPr>
+        <w:t>As shown in the example output, each entity goes through a Create, Read, Update and Delete action and prints the results to a JSON string.</w:t>
+      </w:r>
+    </w:p>
+    <w:p>
+      <w:pPr>
+        <w:rPr>
+          <w:lang w:val="en-GB"/>
+        </w:rPr>
+      </w:pPr>
+    </w:p>
+    <w:p>
+      <w:pPr>
+        <w:rPr>
+          <w:lang w:val="en-GB"/>
+        </w:rPr>
+      </w:pPr>
+      <w:r>
+        <w:rPr>
+          <w:lang w:val="en-GB"/>
+        </w:rPr>
+        <w:br w:type="page"/>
+      </w:r>
+    </w:p>
+    <w:p>
+      <w:pPr>
+        <w:pStyle w:val="Kop1"/>
+        <w:rPr>
+          <w:lang w:val="en-GB"/>
+        </w:rPr>
+      </w:pPr>
+      <w:bookmarkStart w:id="4" w:name="_Toc126595633"/>
+      <w:r>
+        <w:rPr>
+          <w:lang w:val="en-GB"/>
+        </w:rPr>
+        <w:lastRenderedPageBreak/>
         <w:t>Test plan</w:t>
       </w:r>
-      <w:bookmarkEnd w:id="3"/>
+      <w:bookmarkEnd w:id="4"/>
     </w:p>
     <w:p>
       <w:pPr>
@@ -1369,6 +1811,239 @@
     </w:p>
     <w:p>
       <w:pPr>
+        <w:pStyle w:val="Kop2"/>
+        <w:rPr>
+          <w:lang w:val="en-GB"/>
+        </w:rPr>
+      </w:pPr>
+      <w:bookmarkStart w:id="5" w:name="_Toc126595634"/>
+      <w:r>
+        <w:rPr>
+          <w:lang w:val="en-GB"/>
+        </w:rPr>
+        <w:t>First test</w:t>
+      </w:r>
+      <w:bookmarkEnd w:id="5"/>
+    </w:p>
+    <w:p>
+      <w:pPr>
+        <w:rPr>
+          <w:lang w:val="en-GB"/>
+        </w:rPr>
+      </w:pPr>
+      <w:r>
+        <w:rPr>
+          <w:lang w:val="en-GB"/>
+        </w:rPr>
+        <w:t>Our first test was conducted on Monday 09/01/2023 and resulted in the following result: Fail.</w:t>
+      </w:r>
+    </w:p>
+    <w:p>
+      <w:pPr>
+        <w:rPr>
+          <w:lang w:val="en-GB"/>
+        </w:rPr>
+      </w:pPr>
+      <w:r>
+        <w:rPr>
+          <w:lang w:val="en-GB"/>
+        </w:rPr>
+        <w:t xml:space="preserve">This result is due to </w:t>
+      </w:r>
+      <w:r>
+        <w:rPr>
+          <w:lang w:val="en-GB"/>
+        </w:rPr>
+        <w:t>issues in the system due to missing functionalities or not fully functional modules.</w:t>
+      </w:r>
+      <w:r>
+        <w:rPr>
+          <w:lang w:val="en-GB"/>
+        </w:rPr>
+        <w:t xml:space="preserve"> These issues will need to be resolved before finishing and delivering the system.</w:t>
+      </w:r>
+    </w:p>
+    <w:p>
+      <w:pPr>
+        <w:pStyle w:val="Kop3"/>
+        <w:rPr>
+          <w:lang w:val="en-GB"/>
+        </w:rPr>
+      </w:pPr>
+      <w:bookmarkStart w:id="6" w:name="_Toc126595635"/>
+      <w:r>
+        <w:rPr>
+          <w:lang w:val="en-GB"/>
+        </w:rPr>
+        <w:t>The list of issues:</w:t>
+      </w:r>
+      <w:bookmarkEnd w:id="6"/>
+    </w:p>
+    <w:p>
+      <w:pPr>
+        <w:pStyle w:val="Kop4"/>
+        <w:rPr>
+          <w:lang w:val="en-GB"/>
+        </w:rPr>
+      </w:pPr>
+      <w:r>
+        <w:rPr>
+          <w:lang w:val="en-GB"/>
+        </w:rPr>
+        <w:t>API returning error on creating scoreboards</w:t>
+      </w:r>
+    </w:p>
+    <w:p>
+      <w:pPr>
+        <w:rPr>
+          <w:lang w:val="en-GB"/>
+        </w:rPr>
+      </w:pPr>
+      <w:r>
+        <w:rPr>
+          <w:lang w:val="en-GB"/>
+        </w:rPr>
+        <w:t>This issue needs to be resolved by fixing the scoreboard module in the API.</w:t>
+      </w:r>
+    </w:p>
+    <w:p>
+      <w:pPr>
+        <w:rPr>
+          <w:lang w:val="en-GB"/>
+        </w:rPr>
+      </w:pPr>
+    </w:p>
+    <w:p>
+      <w:pPr>
+        <w:pStyle w:val="Kop4"/>
+        <w:rPr>
+          <w:lang w:val="en-GB"/>
+        </w:rPr>
+      </w:pPr>
+      <w:r>
+        <w:rPr>
+          <w:lang w:val="en-GB"/>
+        </w:rPr>
+        <w:t>API returning error on creation rewards</w:t>
+      </w:r>
+    </w:p>
+    <w:p>
+      <w:pPr>
+        <w:rPr>
+          <w:lang w:val="en-GB"/>
+        </w:rPr>
+      </w:pPr>
+      <w:r>
+        <w:rPr>
+          <w:lang w:val="en-GB"/>
+        </w:rPr>
+        <w:t>This issue needs to be resolved, but also discussed as the functionality might need to be changed.</w:t>
+      </w:r>
+    </w:p>
+    <w:p>
+      <w:pPr>
+        <w:rPr>
+          <w:lang w:val="en-GB"/>
+        </w:rPr>
+      </w:pPr>
+    </w:p>
+    <w:p>
+      <w:pPr>
+        <w:pStyle w:val="Kop4"/>
+        <w:rPr>
+          <w:lang w:val="en-GB"/>
+        </w:rPr>
+      </w:pPr>
+      <w:r>
+        <w:rPr>
+          <w:lang w:val="en-GB"/>
+        </w:rPr>
+        <w:t>Missing details pages</w:t>
+      </w:r>
+    </w:p>
+    <w:p>
+      <w:pPr>
+        <w:rPr>
+          <w:lang w:val="en-GB"/>
+        </w:rPr>
+      </w:pPr>
+      <w:r>
+        <w:rPr>
+          <w:lang w:val="en-GB"/>
+        </w:rPr>
+        <w:t>The front-end application is missing detail pages, these will need to be included in some cases due to functionalities combined with these detail pages.</w:t>
+      </w:r>
+    </w:p>
+    <w:p>
+      <w:pPr>
+        <w:rPr>
+          <w:lang w:val="en-GB"/>
+        </w:rPr>
+      </w:pPr>
+    </w:p>
+    <w:p>
+      <w:pPr>
+        <w:pStyle w:val="Kop4"/>
+        <w:rPr>
+          <w:lang w:val="en-GB"/>
+        </w:rPr>
+      </w:pPr>
+      <w:r>
+        <w:rPr>
+          <w:lang w:val="en-GB"/>
+        </w:rPr>
+        <w:t>Missing menu option ‘My profile’</w:t>
+      </w:r>
+    </w:p>
+    <w:p>
+      <w:pPr>
+        <w:rPr>
+          <w:lang w:val="en-GB"/>
+        </w:rPr>
+      </w:pPr>
+      <w:r>
+        <w:rPr>
+          <w:lang w:val="en-GB"/>
+        </w:rPr>
+        <w:t>The front-end application does not yet contain a ‘My profile’ page, this is required to successfully update personal information and is used for changing passwords.</w:t>
+      </w:r>
+    </w:p>
+    <w:p>
+      <w:pPr>
+        <w:rPr>
+          <w:lang w:val="en-GB"/>
+        </w:rPr>
+      </w:pPr>
+    </w:p>
+    <w:p>
+      <w:pPr>
+        <w:pStyle w:val="Kop4"/>
+        <w:rPr>
+          <w:lang w:val="en-GB"/>
+        </w:rPr>
+      </w:pPr>
+      <w:r>
+        <w:rPr>
+          <w:lang w:val="en-GB"/>
+        </w:rPr>
+        <w:t>Employee side not finished</w:t>
+      </w:r>
+    </w:p>
+    <w:p>
+      <w:pPr>
+        <w:rPr>
+          <w:lang w:val="en-GB"/>
+        </w:rPr>
+      </w:pPr>
+      <w:r>
+        <w:rPr>
+          <w:lang w:val="en-GB"/>
+        </w:rPr>
+        <w:t>The front-end application is currently focussed on the recruiter side, which is important to setup the system. But for most a lot of users at Alten the employee side of the application needs to be functional as well, as this will allow the system to be used most efficiently.</w:t>
+      </w:r>
+    </w:p>
+    <w:p>
+      <w:pPr>
         <w:rPr>
           <w:lang w:val="en-GB"/>
         </w:rPr>
@@ -1382,77 +2057,105 @@
     </w:p>
     <w:p>
       <w:pPr>
-        <w:pStyle w:val="Heading2"/>
-        <w:rPr>
-          <w:lang w:val="en-GB"/>
-        </w:rPr>
-      </w:pPr>
-      <w:bookmarkStart w:id="4" w:name="_Toc124195951"/>
+        <w:pStyle w:val="Kop2"/>
+        <w:rPr>
+          <w:lang w:val="en-GB"/>
+        </w:rPr>
+      </w:pPr>
+      <w:bookmarkStart w:id="7" w:name="_Toc126595636"/>
       <w:r>
         <w:rPr>
           <w:lang w:val="en-GB"/>
         </w:rPr>
         <w:lastRenderedPageBreak/>
-        <w:t>Improvements</w:t>
-      </w:r>
-      <w:bookmarkEnd w:id="4"/>
-    </w:p>
-    <w:p>
-      <w:pPr>
-        <w:pStyle w:val="Heading3"/>
-        <w:rPr>
-          <w:lang w:val="en-GB"/>
-        </w:rPr>
-      </w:pPr>
-      <w:bookmarkStart w:id="5" w:name="_Toc124195952"/>
-      <w:r>
-        <w:rPr>
-          <w:lang w:val="en-GB"/>
-        </w:rPr>
-        <w:t>First test</w:t>
-      </w:r>
-      <w:bookmarkEnd w:id="5"/>
-    </w:p>
-    <w:p>
-      <w:pPr>
-        <w:rPr>
-          <w:lang w:val="en-GB"/>
-        </w:rPr>
-      </w:pPr>
-      <w:r>
-        <w:rPr>
-          <w:lang w:val="en-GB"/>
-        </w:rPr>
-        <w:t>Our first test was conducted on Monday 09/01/2023 and resulted in the following result: Fail.</w:t>
-      </w:r>
-    </w:p>
-    <w:p>
-      <w:pPr>
-        <w:rPr>
-          <w:lang w:val="en-GB"/>
-        </w:rPr>
-      </w:pPr>
-      <w:r>
-        <w:rPr>
-          <w:lang w:val="en-GB"/>
-        </w:rPr>
-        <w:t xml:space="preserve">This result is due to </w:t>
-      </w:r>
-      <w:r>
-        <w:rPr>
-          <w:lang w:val="en-GB"/>
-        </w:rPr>
-        <w:t>issues in the system due to missing functionalities or not fully functional modules.</w:t>
-      </w:r>
-      <w:r>
-        <w:rPr>
-          <w:lang w:val="en-GB"/>
-        </w:rPr>
-        <w:t xml:space="preserve"> These issues will need to be resolved before finishing and delivering the system.</w:t>
-      </w:r>
-    </w:p>
-    <w:p>
-      <w:pPr>
+        <w:t>Second</w:t>
+      </w:r>
+      <w:r>
+        <w:rPr>
+          <w:lang w:val="en-GB"/>
+        </w:rPr>
+        <w:t xml:space="preserve"> test</w:t>
+      </w:r>
+      <w:bookmarkEnd w:id="7"/>
+    </w:p>
+    <w:p>
+      <w:pPr>
+        <w:rPr>
+          <w:lang w:val="en-GB"/>
+        </w:rPr>
+      </w:pPr>
+      <w:r>
+        <w:rPr>
+          <w:lang w:val="en-GB"/>
+        </w:rPr>
+        <w:t xml:space="preserve">Our </w:t>
+      </w:r>
+      <w:r>
+        <w:rPr>
+          <w:lang w:val="en-GB"/>
+        </w:rPr>
+        <w:t>second</w:t>
+      </w:r>
+      <w:r>
+        <w:rPr>
+          <w:lang w:val="en-GB"/>
+        </w:rPr>
+        <w:t xml:space="preserve"> test was conducted on Monday </w:t>
+      </w:r>
+      <w:r>
+        <w:rPr>
+          <w:lang w:val="en-GB"/>
+        </w:rPr>
+        <w:t>06</w:t>
+      </w:r>
+      <w:r>
+        <w:rPr>
+          <w:lang w:val="en-GB"/>
+        </w:rPr>
+        <w:t>/0</w:t>
+      </w:r>
+      <w:r>
+        <w:rPr>
+          <w:lang w:val="en-GB"/>
+        </w:rPr>
+        <w:t>2</w:t>
+      </w:r>
+      <w:r>
+        <w:rPr>
+          <w:lang w:val="en-GB"/>
+        </w:rPr>
+        <w:t xml:space="preserve">/2023 and resulted in the following result: </w:t>
+      </w:r>
+      <w:r>
+        <w:rPr>
+          <w:lang w:val="en-GB"/>
+        </w:rPr>
+        <w:t>Inconclusive/Incomplete</w:t>
+      </w:r>
+    </w:p>
+    <w:p>
+      <w:pPr>
+        <w:rPr>
+          <w:lang w:val="en-GB"/>
+        </w:rPr>
+      </w:pPr>
+      <w:r>
+        <w:rPr>
+          <w:lang w:val="en-GB"/>
+        </w:rPr>
+        <w:t>This result is due to some noted functionalities not being available in the application or because the functionality is not accessible to the user.</w:t>
+      </w:r>
+    </w:p>
+    <w:p>
+      <w:pPr>
+        <w:rPr>
+          <w:lang w:val="en-GB"/>
+        </w:rPr>
+      </w:pPr>
+    </w:p>
+    <w:p>
+      <w:pPr>
+        <w:pStyle w:val="Kop3"/>
         <w:rPr>
           <w:lang w:val="en-GB"/>
         </w:rPr>
@@ -1466,173 +2169,107 @@
     </w:p>
     <w:p>
       <w:pPr>
-        <w:pStyle w:val="Heading4"/>
-        <w:rPr>
-          <w:lang w:val="en-GB"/>
-        </w:rPr>
-      </w:pPr>
-      <w:r>
-        <w:rPr>
-          <w:lang w:val="en-GB"/>
-        </w:rPr>
-        <w:t>API returning error on creating scoreboards</w:t>
-      </w:r>
-    </w:p>
-    <w:p>
-      <w:pPr>
-        <w:rPr>
-          <w:lang w:val="en-GB"/>
-        </w:rPr>
-      </w:pPr>
-      <w:r>
-        <w:rPr>
-          <w:lang w:val="en-GB"/>
-        </w:rPr>
-        <w:t>This issue needs to be resolved by fixing the scoreboard module in the API.</w:t>
-      </w:r>
-    </w:p>
-    <w:p>
-      <w:pPr>
-        <w:rPr>
-          <w:lang w:val="en-GB"/>
-        </w:rPr>
-      </w:pPr>
-    </w:p>
-    <w:p>
-      <w:pPr>
-        <w:pStyle w:val="Heading4"/>
-        <w:rPr>
-          <w:lang w:val="en-GB"/>
-        </w:rPr>
-      </w:pPr>
-      <w:r>
-        <w:rPr>
-          <w:lang w:val="en-GB"/>
-        </w:rPr>
-        <w:t>API returning error on creation rewards</w:t>
-      </w:r>
-    </w:p>
-    <w:p>
-      <w:pPr>
-        <w:rPr>
-          <w:lang w:val="en-GB"/>
-        </w:rPr>
-      </w:pPr>
-      <w:r>
-        <w:rPr>
-          <w:lang w:val="en-GB"/>
-        </w:rPr>
-        <w:t>This issue needs to be resolved, but also discussed as the functionality might need to be changed.</w:t>
-      </w:r>
-    </w:p>
-    <w:p>
-      <w:pPr>
-        <w:rPr>
-          <w:lang w:val="en-GB"/>
-        </w:rPr>
-      </w:pPr>
-    </w:p>
-    <w:p>
-      <w:pPr>
-        <w:pStyle w:val="Heading4"/>
-        <w:rPr>
-          <w:lang w:val="en-GB"/>
-        </w:rPr>
-      </w:pPr>
-      <w:r>
-        <w:rPr>
-          <w:lang w:val="en-GB"/>
-        </w:rPr>
-        <w:t>Missing details pages</w:t>
-      </w:r>
-    </w:p>
-    <w:p>
-      <w:pPr>
-        <w:rPr>
-          <w:lang w:val="en-GB"/>
-        </w:rPr>
-      </w:pPr>
-      <w:r>
-        <w:rPr>
-          <w:lang w:val="en-GB"/>
-        </w:rPr>
-        <w:t>The front-end application is missing detail pages, these will need to be included in some cases due to functionalities combined with these detail pages.</w:t>
-      </w:r>
-    </w:p>
-    <w:p>
-      <w:pPr>
-        <w:rPr>
-          <w:lang w:val="en-GB"/>
-        </w:rPr>
-      </w:pPr>
-    </w:p>
-    <w:p>
-      <w:pPr>
-        <w:pStyle w:val="Heading4"/>
-        <w:rPr>
-          <w:lang w:val="en-GB"/>
-        </w:rPr>
-      </w:pPr>
-      <w:r>
-        <w:rPr>
-          <w:lang w:val="en-GB"/>
-        </w:rPr>
-        <w:t>Missing menu option ‘My profile’</w:t>
-      </w:r>
-    </w:p>
-    <w:p>
-      <w:pPr>
-        <w:rPr>
-          <w:lang w:val="en-GB"/>
-        </w:rPr>
-      </w:pPr>
-      <w:r>
-        <w:rPr>
-          <w:lang w:val="en-GB"/>
-        </w:rPr>
-        <w:t>The front-end application does not yet contain a ‘My profile’ page, this is required to successfully update personal information and is used for changing passwords.</w:t>
-      </w:r>
-    </w:p>
-    <w:p>
-      <w:pPr>
-        <w:rPr>
-          <w:lang w:val="en-GB"/>
-        </w:rPr>
-      </w:pPr>
-    </w:p>
-    <w:p>
-      <w:pPr>
-        <w:pStyle w:val="Heading4"/>
-        <w:rPr>
-          <w:lang w:val="en-GB"/>
-        </w:rPr>
-      </w:pPr>
-      <w:r>
-        <w:rPr>
-          <w:lang w:val="en-GB"/>
-        </w:rPr>
-        <w:t>Employee side not finished</w:t>
-      </w:r>
-    </w:p>
-    <w:p>
-      <w:pPr>
-        <w:rPr>
-          <w:lang w:val="en-GB"/>
-        </w:rPr>
-      </w:pPr>
-      <w:r>
-        <w:rPr>
-          <w:lang w:val="en-GB"/>
-        </w:rPr>
-        <w:t>The front-end application is currently focussed on the recruiter side, which is important to setup the system. But for most a lot of users at Alten the employee side of the application needs to be functional as well, as this will allow the system to be used most efficiently.</w:t>
-      </w:r>
-    </w:p>
-    <w:p>
-      <w:pPr>
-        <w:rPr>
-          <w:lang w:val="en-GB"/>
-        </w:rPr>
-      </w:pPr>
+        <w:pStyle w:val="Kop4"/>
+        <w:rPr>
+          <w:lang w:val="en-GB"/>
+        </w:rPr>
+      </w:pPr>
+      <w:r>
+        <w:rPr>
+          <w:lang w:val="en-GB"/>
+        </w:rPr>
+        <w:t>Not having detail pages</w:t>
+      </w:r>
+    </w:p>
+    <w:p>
+      <w:pPr>
+        <w:rPr>
+          <w:lang w:val="en-GB"/>
+        </w:rPr>
+      </w:pPr>
+      <w:r>
+        <w:rPr>
+          <w:lang w:val="en-GB"/>
+        </w:rPr>
+        <w:t>But instead of details pages, the Edit pages can be used to access the information.</w:t>
+      </w:r>
+    </w:p>
+    <w:p>
+      <w:pPr>
+        <w:pStyle w:val="Kop3"/>
+        <w:rPr>
+          <w:lang w:val="en-GB"/>
+        </w:rPr>
+      </w:pPr>
+    </w:p>
+    <w:p>
+      <w:pPr>
+        <w:pStyle w:val="Kop4"/>
+        <w:rPr>
+          <w:lang w:val="en-GB"/>
+        </w:rPr>
+      </w:pPr>
+      <w:proofErr w:type="gramStart"/>
+      <w:r>
+        <w:rPr>
+          <w:lang w:val="en-GB"/>
+        </w:rPr>
+        <w:t>No</w:t>
+      </w:r>
+      <w:proofErr w:type="gramEnd"/>
+      <w:r>
+        <w:rPr>
+          <w:lang w:val="en-GB"/>
+        </w:rPr>
+        <w:t xml:space="preserve"> My Profile page</w:t>
+      </w:r>
+    </w:p>
+    <w:p>
+      <w:pPr>
+        <w:rPr>
+          <w:lang w:val="en-GB"/>
+        </w:rPr>
+      </w:pPr>
+      <w:r>
+        <w:rPr>
+          <w:lang w:val="en-GB"/>
+        </w:rPr>
+        <w:t>The front-end application does not have a My Profile page.</w:t>
+      </w:r>
+    </w:p>
+    <w:p>
+      <w:pPr>
+        <w:rPr>
+          <w:lang w:val="en-GB"/>
+        </w:rPr>
+      </w:pPr>
+    </w:p>
+    <w:p>
+      <w:pPr>
+        <w:pStyle w:val="Kop4"/>
+        <w:rPr>
+          <w:lang w:val="en-GB"/>
+        </w:rPr>
+      </w:pPr>
+      <w:r>
+        <w:rPr>
+          <w:lang w:val="en-GB"/>
+        </w:rPr>
+        <w:t>Issues with Employee pages</w:t>
+      </w:r>
+    </w:p>
+    <w:p>
+      <w:pPr>
+        <w:rPr>
+          <w:lang w:val="en-GB"/>
+        </w:rPr>
+      </w:pPr>
+      <w:r>
+        <w:rPr>
+          <w:lang w:val="en-GB"/>
+        </w:rPr>
+        <w:t>The front-end application does not contain all the functionalities that were planned.</w:t>
+      </w:r>
     </w:p>
     <w:sectPr>
       <w:pgSz w:w="11906" w:h="16838"/>
@@ -2276,7 +2913,7 @@
     <w:lsdException w:name="Unresolved Mention" w:semiHidden="1" w:unhideWhenUsed="1"/>
     <w:lsdException w:name="Smart Link" w:semiHidden="1" w:unhideWhenUsed="1"/>
   </w:latentStyles>
-  <w:style w:type="paragraph" w:default="1" w:styleId="Normal">
+  <w:style w:type="paragraph" w:default="1" w:styleId="Standaard">
     <w:name w:val="Normal"/>
     <w:qFormat/>
     <w:rsid w:val="00962B80"/>
@@ -2285,11 +2922,11 @@
       <w:sz w:val="24"/>
     </w:rPr>
   </w:style>
-  <w:style w:type="paragraph" w:styleId="Heading1">
+  <w:style w:type="paragraph" w:styleId="Kop1">
     <w:name w:val="heading 1"/>
-    <w:basedOn w:val="Normal"/>
-    <w:next w:val="Normal"/>
-    <w:link w:val="Heading1Char"/>
+    <w:basedOn w:val="Standaard"/>
+    <w:next w:val="Standaard"/>
+    <w:link w:val="Kop1Char"/>
     <w:uiPriority w:val="9"/>
     <w:qFormat/>
     <w:rsid w:val="00962B80"/>
@@ -2306,11 +2943,11 @@
       <w:szCs w:val="32"/>
     </w:rPr>
   </w:style>
-  <w:style w:type="paragraph" w:styleId="Heading2">
+  <w:style w:type="paragraph" w:styleId="Kop2">
     <w:name w:val="heading 2"/>
-    <w:basedOn w:val="Normal"/>
-    <w:next w:val="Normal"/>
-    <w:link w:val="Heading2Char"/>
+    <w:basedOn w:val="Standaard"/>
+    <w:next w:val="Standaard"/>
+    <w:link w:val="Kop2Char"/>
     <w:uiPriority w:val="9"/>
     <w:unhideWhenUsed/>
     <w:qFormat/>
@@ -2328,11 +2965,11 @@
       <w:szCs w:val="26"/>
     </w:rPr>
   </w:style>
-  <w:style w:type="paragraph" w:styleId="Heading3">
+  <w:style w:type="paragraph" w:styleId="Kop3">
     <w:name w:val="heading 3"/>
-    <w:basedOn w:val="Normal"/>
-    <w:next w:val="Normal"/>
-    <w:link w:val="Heading3Char"/>
+    <w:basedOn w:val="Standaard"/>
+    <w:next w:val="Standaard"/>
+    <w:link w:val="Kop3Char"/>
     <w:uiPriority w:val="9"/>
     <w:unhideWhenUsed/>
     <w:qFormat/>
@@ -2349,11 +2986,11 @@
       <w:szCs w:val="24"/>
     </w:rPr>
   </w:style>
-  <w:style w:type="paragraph" w:styleId="Heading4">
+  <w:style w:type="paragraph" w:styleId="Kop4">
     <w:name w:val="heading 4"/>
-    <w:basedOn w:val="Normal"/>
-    <w:next w:val="Normal"/>
-    <w:link w:val="Heading4Char"/>
+    <w:basedOn w:val="Standaard"/>
+    <w:next w:val="Standaard"/>
+    <w:link w:val="Kop4Char"/>
     <w:uiPriority w:val="9"/>
     <w:unhideWhenUsed/>
     <w:qFormat/>
@@ -2371,11 +3008,11 @@
       <w:color w:val="2F5496" w:themeColor="accent1" w:themeShade="BF"/>
     </w:rPr>
   </w:style>
-  <w:style w:type="paragraph" w:styleId="Heading5">
+  <w:style w:type="paragraph" w:styleId="Kop5">
     <w:name w:val="heading 5"/>
-    <w:basedOn w:val="Normal"/>
-    <w:next w:val="Normal"/>
-    <w:link w:val="Heading5Char"/>
+    <w:basedOn w:val="Standaard"/>
+    <w:next w:val="Standaard"/>
+    <w:link w:val="Kop5Char"/>
     <w:uiPriority w:val="9"/>
     <w:unhideWhenUsed/>
     <w:qFormat/>
@@ -2391,13 +3028,13 @@
       <w:color w:val="2F5496" w:themeColor="accent1" w:themeShade="BF"/>
     </w:rPr>
   </w:style>
-  <w:style w:type="character" w:default="1" w:styleId="DefaultParagraphFont">
+  <w:style w:type="character" w:default="1" w:styleId="Standaardalinea-lettertype">
     <w:name w:val="Default Paragraph Font"/>
     <w:uiPriority w:val="1"/>
     <w:semiHidden/>
     <w:unhideWhenUsed/>
   </w:style>
-  <w:style w:type="table" w:default="1" w:styleId="TableNormal">
+  <w:style w:type="table" w:default="1" w:styleId="Standaardtabel">
     <w:name w:val="Normal Table"/>
     <w:uiPriority w:val="99"/>
     <w:semiHidden/>
@@ -2412,16 +3049,16 @@
       </w:tblCellMar>
     </w:tblPr>
   </w:style>
-  <w:style w:type="numbering" w:default="1" w:styleId="NoList">
+  <w:style w:type="numbering" w:default="1" w:styleId="Geenlijst">
     <w:name w:val="No List"/>
     <w:uiPriority w:val="99"/>
     <w:semiHidden/>
     <w:unhideWhenUsed/>
   </w:style>
-  <w:style w:type="character" w:customStyle="1" w:styleId="Heading1Char">
-    <w:name w:val="Heading 1 Char"/>
-    <w:basedOn w:val="DefaultParagraphFont"/>
-    <w:link w:val="Heading1"/>
+  <w:style w:type="character" w:customStyle="1" w:styleId="Kop1Char">
+    <w:name w:val="Kop 1 Char"/>
+    <w:basedOn w:val="Standaardalinea-lettertype"/>
+    <w:link w:val="Kop1"/>
     <w:uiPriority w:val="9"/>
     <w:rsid w:val="00962B80"/>
     <w:rPr>
@@ -2431,10 +3068,10 @@
       <w:szCs w:val="32"/>
     </w:rPr>
   </w:style>
-  <w:style w:type="character" w:customStyle="1" w:styleId="Heading2Char">
-    <w:name w:val="Heading 2 Char"/>
-    <w:basedOn w:val="DefaultParagraphFont"/>
-    <w:link w:val="Heading2"/>
+  <w:style w:type="character" w:customStyle="1" w:styleId="Kop2Char">
+    <w:name w:val="Kop 2 Char"/>
+    <w:basedOn w:val="Standaardalinea-lettertype"/>
+    <w:link w:val="Kop2"/>
     <w:uiPriority w:val="9"/>
     <w:rsid w:val="00962B80"/>
     <w:rPr>
@@ -2444,11 +3081,11 @@
       <w:szCs w:val="26"/>
     </w:rPr>
   </w:style>
-  <w:style w:type="paragraph" w:styleId="Title">
+  <w:style w:type="paragraph" w:styleId="Titel">
     <w:name w:val="Title"/>
-    <w:basedOn w:val="Normal"/>
-    <w:next w:val="Normal"/>
-    <w:link w:val="TitleChar"/>
+    <w:basedOn w:val="Standaard"/>
+    <w:next w:val="Standaard"/>
+    <w:link w:val="TitelChar"/>
     <w:uiPriority w:val="10"/>
     <w:qFormat/>
     <w:rsid w:val="00962B80"/>
@@ -2464,10 +3101,10 @@
       <w:szCs w:val="56"/>
     </w:rPr>
   </w:style>
-  <w:style w:type="character" w:customStyle="1" w:styleId="TitleChar">
-    <w:name w:val="Title Char"/>
-    <w:basedOn w:val="DefaultParagraphFont"/>
-    <w:link w:val="Title"/>
+  <w:style w:type="character" w:customStyle="1" w:styleId="TitelChar">
+    <w:name w:val="Titel Char"/>
+    <w:basedOn w:val="Standaardalinea-lettertype"/>
+    <w:link w:val="Titel"/>
     <w:uiPriority w:val="10"/>
     <w:rsid w:val="00962B80"/>
     <w:rPr>
@@ -2478,11 +3115,11 @@
       <w:szCs w:val="56"/>
     </w:rPr>
   </w:style>
-  <w:style w:type="paragraph" w:styleId="Subtitle">
+  <w:style w:type="paragraph" w:styleId="Ondertitel">
     <w:name w:val="Subtitle"/>
-    <w:basedOn w:val="Normal"/>
-    <w:next w:val="Normal"/>
-    <w:link w:val="SubtitleChar"/>
+    <w:basedOn w:val="Standaard"/>
+    <w:next w:val="Standaard"/>
+    <w:link w:val="OndertitelChar"/>
     <w:uiPriority w:val="11"/>
     <w:qFormat/>
     <w:rsid w:val="00962B80"/>
@@ -2497,10 +3134,10 @@
       <w:spacing w:val="15"/>
     </w:rPr>
   </w:style>
-  <w:style w:type="character" w:customStyle="1" w:styleId="SubtitleChar">
-    <w:name w:val="Subtitle Char"/>
-    <w:basedOn w:val="DefaultParagraphFont"/>
-    <w:link w:val="Subtitle"/>
+  <w:style w:type="character" w:customStyle="1" w:styleId="OndertitelChar">
+    <w:name w:val="Ondertitel Char"/>
+    <w:basedOn w:val="Standaardalinea-lettertype"/>
+    <w:link w:val="Ondertitel"/>
     <w:uiPriority w:val="11"/>
     <w:rsid w:val="00962B80"/>
     <w:rPr>
@@ -2510,10 +3147,10 @@
       <w:sz w:val="24"/>
     </w:rPr>
   </w:style>
-  <w:style w:type="paragraph" w:styleId="TOCHeading">
+  <w:style w:type="paragraph" w:styleId="Kopvaninhoudsopgave">
     <w:name w:val="TOC Heading"/>
-    <w:basedOn w:val="Heading1"/>
-    <w:next w:val="Normal"/>
+    <w:basedOn w:val="Kop1"/>
+    <w:next w:val="Standaard"/>
     <w:uiPriority w:val="39"/>
     <w:unhideWhenUsed/>
     <w:qFormat/>
@@ -2527,10 +3164,10 @@
       <w:lang w:val="en-US"/>
     </w:rPr>
   </w:style>
-  <w:style w:type="paragraph" w:styleId="TOC1">
+  <w:style w:type="paragraph" w:styleId="Inhopg1">
     <w:name w:val="toc 1"/>
-    <w:basedOn w:val="Normal"/>
-    <w:next w:val="Normal"/>
+    <w:basedOn w:val="Standaard"/>
+    <w:next w:val="Standaard"/>
     <w:autoRedefine/>
     <w:uiPriority w:val="39"/>
     <w:unhideWhenUsed/>
@@ -2541,7 +3178,7 @@
   </w:style>
   <w:style w:type="character" w:styleId="Hyperlink">
     <w:name w:val="Hyperlink"/>
-    <w:basedOn w:val="DefaultParagraphFont"/>
+    <w:basedOn w:val="Standaardalinea-lettertype"/>
     <w:uiPriority w:val="99"/>
     <w:unhideWhenUsed/>
     <w:rsid w:val="00760DB5"/>
@@ -2550,9 +3187,9 @@
       <w:u w:val="single"/>
     </w:rPr>
   </w:style>
-  <w:style w:type="table" w:styleId="TableGrid">
+  <w:style w:type="table" w:styleId="Tabelraster">
     <w:name w:val="Table Grid"/>
-    <w:basedOn w:val="TableNormal"/>
+    <w:basedOn w:val="Standaardtabel"/>
     <w:uiPriority w:val="39"/>
     <w:rsid w:val="00300B57"/>
     <w:pPr>
@@ -2569,9 +3206,9 @@
       </w:tblBorders>
     </w:tblPr>
   </w:style>
-  <w:style w:type="table" w:styleId="GridTable3-Accent6">
+  <w:style w:type="table" w:styleId="Rastertabel3-Accent6">
     <w:name w:val="Grid Table 3 Accent 6"/>
-    <w:basedOn w:val="TableNormal"/>
+    <w:basedOn w:val="Standaardtabel"/>
     <w:uiPriority w:val="48"/>
     <w:rsid w:val="00300B57"/>
     <w:pPr>
@@ -2705,9 +3342,9 @@
       </w:tcPr>
     </w:tblStylePr>
   </w:style>
-  <w:style w:type="table" w:styleId="GridTable4-Accent1">
+  <w:style w:type="table" w:styleId="Rastertabel4-Accent1">
     <w:name w:val="Grid Table 4 Accent 1"/>
-    <w:basedOn w:val="TableNormal"/>
+    <w:basedOn w:val="Standaardtabel"/>
     <w:uiPriority w:val="49"/>
     <w:rsid w:val="00300B57"/>
     <w:pPr>
@@ -2781,10 +3418,10 @@
       </w:tcPr>
     </w:tblStylePr>
   </w:style>
-  <w:style w:type="character" w:customStyle="1" w:styleId="Heading3Char">
-    <w:name w:val="Heading 3 Char"/>
-    <w:basedOn w:val="DefaultParagraphFont"/>
-    <w:link w:val="Heading3"/>
+  <w:style w:type="character" w:customStyle="1" w:styleId="Kop3Char">
+    <w:name w:val="Kop 3 Char"/>
+    <w:basedOn w:val="Standaardalinea-lettertype"/>
+    <w:link w:val="Kop3"/>
     <w:uiPriority w:val="9"/>
     <w:rsid w:val="00A456C6"/>
     <w:rPr>
@@ -2794,9 +3431,9 @@
       <w:szCs w:val="24"/>
     </w:rPr>
   </w:style>
-  <w:style w:type="paragraph" w:styleId="ListParagraph">
+  <w:style w:type="paragraph" w:styleId="Lijstalinea">
     <w:name w:val="List Paragraph"/>
-    <w:basedOn w:val="Normal"/>
+    <w:basedOn w:val="Standaard"/>
     <w:uiPriority w:val="34"/>
     <w:qFormat/>
     <w:rsid w:val="00A456C6"/>
@@ -2805,10 +3442,10 @@
       <w:contextualSpacing/>
     </w:pPr>
   </w:style>
-  <w:style w:type="paragraph" w:styleId="TOC2">
+  <w:style w:type="paragraph" w:styleId="Inhopg2">
     <w:name w:val="toc 2"/>
-    <w:basedOn w:val="Normal"/>
-    <w:next w:val="Normal"/>
+    <w:basedOn w:val="Standaard"/>
+    <w:next w:val="Standaard"/>
     <w:autoRedefine/>
     <w:uiPriority w:val="39"/>
     <w:unhideWhenUsed/>
@@ -2818,10 +3455,10 @@
       <w:ind w:left="240"/>
     </w:pPr>
   </w:style>
-  <w:style w:type="paragraph" w:styleId="TOC3">
+  <w:style w:type="paragraph" w:styleId="Inhopg3">
     <w:name w:val="toc 3"/>
-    <w:basedOn w:val="Normal"/>
-    <w:next w:val="Normal"/>
+    <w:basedOn w:val="Standaard"/>
+    <w:next w:val="Standaard"/>
     <w:autoRedefine/>
     <w:uiPriority w:val="39"/>
     <w:unhideWhenUsed/>
@@ -2831,10 +3468,10 @@
       <w:ind w:left="480"/>
     </w:pPr>
   </w:style>
-  <w:style w:type="character" w:customStyle="1" w:styleId="Heading4Char">
-    <w:name w:val="Heading 4 Char"/>
-    <w:basedOn w:val="DefaultParagraphFont"/>
-    <w:link w:val="Heading4"/>
+  <w:style w:type="character" w:customStyle="1" w:styleId="Kop4Char">
+    <w:name w:val="Kop 4 Char"/>
+    <w:basedOn w:val="Standaardalinea-lettertype"/>
+    <w:link w:val="Kop4"/>
     <w:uiPriority w:val="9"/>
     <w:rsid w:val="004677C5"/>
     <w:rPr>
@@ -2845,10 +3482,10 @@
       <w:sz w:val="24"/>
     </w:rPr>
   </w:style>
-  <w:style w:type="character" w:customStyle="1" w:styleId="Heading5Char">
-    <w:name w:val="Heading 5 Char"/>
-    <w:basedOn w:val="DefaultParagraphFont"/>
-    <w:link w:val="Heading5"/>
+  <w:style w:type="character" w:customStyle="1" w:styleId="Kop5Char">
+    <w:name w:val="Kop 5 Char"/>
+    <w:basedOn w:val="Standaardalinea-lettertype"/>
+    <w:link w:val="Kop5"/>
     <w:uiPriority w:val="9"/>
     <w:rsid w:val="004677C5"/>
     <w:rPr>
@@ -3156,21 +3793,10 @@
 </file>
 
 <file path=customXml/item1.xml><?xml version="1.0" encoding="utf-8"?>
-<p:properties xmlns:p="http://schemas.microsoft.com/office/2006/metadata/properties" xmlns:xsi="http://www.w3.org/2001/XMLSchema-instance" xmlns:pc="http://schemas.microsoft.com/office/infopath/2007/PartnerControls">
-  <documentManagement/>
-</p:properties>
+<b:Sources xmlns:b="http://schemas.openxmlformats.org/officeDocument/2006/bibliography" xmlns="http://schemas.openxmlformats.org/officeDocument/2006/bibliography" SelectedStyle="\APASixthEditionOfficeOnline.xsl" StyleName="APA" Version="6"/>
 </file>
 
 <file path=customXml/item2.xml><?xml version="1.0" encoding="utf-8"?>
-<?mso-contentType ?>
-<FormTemplates xmlns="http://schemas.microsoft.com/sharepoint/v3/contenttype/forms">
-  <Display>DocumentLibraryForm</Display>
-  <Edit>DocumentLibraryForm</Edit>
-  <New>DocumentLibraryForm</New>
-</FormTemplates>
-</file>
-
-<file path=customXml/item3.xml><?xml version="1.0" encoding="utf-8"?>
 <ct:contentTypeSchema xmlns:ct="http://schemas.microsoft.com/office/2006/metadata/contentType" xmlns:ma="http://schemas.microsoft.com/office/2006/metadata/properties/metaAttributes" ct:_="" ma:_="" ma:contentTypeName="Document" ma:contentTypeID="0x010100CA47F3DD45F03746B804CB2F09BA1EBA" ma:contentTypeVersion="11" ma:contentTypeDescription="Create a new document." ma:contentTypeScope="" ma:versionID="0412346a1cdbc34323cabab4bbce6fe9">
   <xsd:schema xmlns:xsd="http://www.w3.org/2001/XMLSchema" xmlns:xs="http://www.w3.org/2001/XMLSchema" xmlns:p="http://schemas.microsoft.com/office/2006/metadata/properties" xmlns:ns3="9daa08b9-2ef0-4eb2-b381-9ce4a8400b92" xmlns:ns4="f9c76ddf-07c5-42b5-943d-f18d2305f07e" targetNamespace="http://schemas.microsoft.com/office/2006/metadata/properties" ma:root="true" ma:fieldsID="607e12e70efffb18da428e711b7493be" ns3:_="" ns4:_="">
     <xsd:import namespace="9daa08b9-2ef0-4eb2-b381-9ce4a8400b92"/>
@@ -3379,28 +4005,30 @@
 </ct:contentTypeSchema>
 </file>
 
+<file path=customXml/item3.xml><?xml version="1.0" encoding="utf-8"?>
+<?mso-contentType ?>
+<FormTemplates xmlns="http://schemas.microsoft.com/sharepoint/v3/contenttype/forms">
+  <Display>DocumentLibraryForm</Display>
+  <Edit>DocumentLibraryForm</Edit>
+  <New>DocumentLibraryForm</New>
+</FormTemplates>
+</file>
+
 <file path=customXml/item4.xml><?xml version="1.0" encoding="utf-8"?>
-<b:Sources xmlns:b="http://schemas.openxmlformats.org/officeDocument/2006/bibliography" xmlns="http://schemas.openxmlformats.org/officeDocument/2006/bibliography" SelectedStyle="\APASixthEditionOfficeOnline.xsl" StyleName="APA" Version="6"/>
+<p:properties xmlns:p="http://schemas.microsoft.com/office/2006/metadata/properties" xmlns:xsi="http://www.w3.org/2001/XMLSchema-instance" xmlns:pc="http://schemas.microsoft.com/office/infopath/2007/PartnerControls">
+  <documentManagement/>
+</p:properties>
 </file>
 
 <file path=customXml/itemProps1.xml><?xml version="1.0" encoding="utf-8"?>
-<ds:datastoreItem xmlns:ds="http://schemas.openxmlformats.org/officeDocument/2006/customXml" ds:itemID="{A417EB3D-6058-416D-AEF9-74BC933AEB10}">
+<ds:datastoreItem xmlns:ds="http://schemas.openxmlformats.org/officeDocument/2006/customXml" ds:itemID="{015546C4-EF73-4B04-AF81-E0DD052C8A6F}">
   <ds:schemaRefs>
-    <ds:schemaRef ds:uri="http://schemas.microsoft.com/office/2006/metadata/properties"/>
-    <ds:schemaRef ds:uri="http://schemas.microsoft.com/office/infopath/2007/PartnerControls"/>
+    <ds:schemaRef ds:uri="http://schemas.openxmlformats.org/officeDocument/2006/bibliography"/>
   </ds:schemaRefs>
 </ds:datastoreItem>
 </file>
 
 <file path=customXml/itemProps2.xml><?xml version="1.0" encoding="utf-8"?>
-<ds:datastoreItem xmlns:ds="http://schemas.openxmlformats.org/officeDocument/2006/customXml" ds:itemID="{4ECBD080-6079-47D2-B6F1-B983032125FE}">
-  <ds:schemaRefs>
-    <ds:schemaRef ds:uri="http://schemas.microsoft.com/sharepoint/v3/contenttype/forms"/>
-  </ds:schemaRefs>
-</ds:datastoreItem>
-</file>
-
-<file path=customXml/itemProps3.xml><?xml version="1.0" encoding="utf-8"?>
 <ds:datastoreItem xmlns:ds="http://schemas.openxmlformats.org/officeDocument/2006/customXml" ds:itemID="{27188D41-0D6F-41B5-9F04-31B68B8A7BD6}">
   <ds:schemaRefs>
     <ds:schemaRef ds:uri="http://schemas.microsoft.com/office/2006/metadata/contentType"/>
@@ -3419,10 +4047,19 @@
 </ds:datastoreItem>
 </file>
 
+<file path=customXml/itemProps3.xml><?xml version="1.0" encoding="utf-8"?>
+<ds:datastoreItem xmlns:ds="http://schemas.openxmlformats.org/officeDocument/2006/customXml" ds:itemID="{4ECBD080-6079-47D2-B6F1-B983032125FE}">
+  <ds:schemaRefs>
+    <ds:schemaRef ds:uri="http://schemas.microsoft.com/sharepoint/v3/contenttype/forms"/>
+  </ds:schemaRefs>
+</ds:datastoreItem>
+</file>
+
 <file path=customXml/itemProps4.xml><?xml version="1.0" encoding="utf-8"?>
-<ds:datastoreItem xmlns:ds="http://schemas.openxmlformats.org/officeDocument/2006/customXml" ds:itemID="{015546C4-EF73-4B04-AF81-E0DD052C8A6F}">
+<ds:datastoreItem xmlns:ds="http://schemas.openxmlformats.org/officeDocument/2006/customXml" ds:itemID="{A417EB3D-6058-416D-AEF9-74BC933AEB10}">
   <ds:schemaRefs>
-    <ds:schemaRef ds:uri="http://schemas.openxmlformats.org/officeDocument/2006/bibliography"/>
+    <ds:schemaRef ds:uri="http://schemas.microsoft.com/office/2006/metadata/properties"/>
+    <ds:schemaRef ds:uri="http://schemas.microsoft.com/office/infopath/2007/PartnerControls"/>
   </ds:schemaRefs>
 </ds:datastoreItem>
 </file>
</xml_diff>